<commit_message>
most of dry run corrections
</commit_message>
<xml_diff>
--- a/Office_Images/Orthogonal_projection.docx
+++ b/Office_Images/Orthogonal_projection.docx
@@ -10,18 +10,18 @@
         <mc:AlternateContent>
           <mc:Choice Requires="wpg">
             <w:drawing>
-              <wp:anchor distT="0" distB="0" distL="114300" distR="114300" simplePos="0" relativeHeight="251675648" behindDoc="0" locked="0" layoutInCell="1" allowOverlap="1">
+              <wp:anchor distT="0" distB="0" distL="114300" distR="114300" simplePos="0" relativeHeight="251680768" behindDoc="0" locked="0" layoutInCell="1" allowOverlap="1">
                 <wp:simplePos x="0" y="0"/>
                 <wp:positionH relativeFrom="column">
-                  <wp:posOffset>2371060</wp:posOffset>
+                  <wp:posOffset>2419350</wp:posOffset>
                 </wp:positionH>
                 <wp:positionV relativeFrom="paragraph">
-                  <wp:posOffset>1041991</wp:posOffset>
+                  <wp:posOffset>1314450</wp:posOffset>
                 </wp:positionV>
                 <wp:extent cx="4114800" cy="4114800"/>
                 <wp:effectExtent l="57150" t="19050" r="19050" b="57150"/>
                 <wp:wrapNone/>
-                <wp:docPr id="12" name="Group 12"/>
+                <wp:docPr id="18" name="Group 18"/>
                 <wp:cNvGraphicFramePr/>
                 <a:graphic xmlns:a="http://schemas.openxmlformats.org/drawingml/2006/main">
                   <a:graphicData uri="http://schemas.microsoft.com/office/word/2010/wordprocessingGroup">
@@ -35,63 +35,220 @@
                           <a:chExt cx="4114800" cy="4114800"/>
                         </a:xfrm>
                       </wpg:grpSpPr>
-                      <wps:wsp>
-                        <wps:cNvPr id="9" name="Rectangle 9"/>
-                        <wps:cNvSpPr/>
-                        <wps:spPr>
+                      <wpg:grpSp>
+                        <wpg:cNvPr id="15" name="Group 15"/>
+                        <wpg:cNvGrpSpPr/>
+                        <wpg:grpSpPr>
                           <a:xfrm>
                             <a:off x="0" y="0"/>
                             <a:ext cx="4114800" cy="4114800"/>
+                            <a:chOff x="0" y="0"/>
+                            <a:chExt cx="4114800" cy="4114800"/>
                           </a:xfrm>
-                          <a:prstGeom prst="rect">
+                        </wpg:grpSpPr>
+                        <wpg:grpSp>
+                          <wpg:cNvPr id="12" name="Group 12"/>
+                          <wpg:cNvGrpSpPr/>
+                          <wpg:grpSpPr>
+                            <a:xfrm>
+                              <a:off x="0" y="0"/>
+                              <a:ext cx="4114800" cy="4114800"/>
+                              <a:chOff x="0" y="0"/>
+                              <a:chExt cx="4114800" cy="4114800"/>
+                            </a:xfrm>
+                          </wpg:grpSpPr>
+                          <wps:wsp>
+                            <wps:cNvPr id="9" name="Rectangle 9"/>
+                            <wps:cNvSpPr/>
+                            <wps:spPr>
+                              <a:xfrm>
+                                <a:off x="0" y="0"/>
+                                <a:ext cx="4114800" cy="4114800"/>
+                              </a:xfrm>
+                              <a:prstGeom prst="rect">
+                                <a:avLst/>
+                              </a:prstGeom>
+                              <a:noFill/>
+                              <a:ln w="28575">
+                                <a:solidFill>
+                                  <a:schemeClr val="tx1"/>
+                                </a:solidFill>
+                              </a:ln>
+                            </wps:spPr>
+                            <wps:style>
+                              <a:lnRef idx="2">
+                                <a:schemeClr val="accent1">
+                                  <a:shade val="50000"/>
+                                </a:schemeClr>
+                              </a:lnRef>
+                              <a:fillRef idx="1">
+                                <a:schemeClr val="accent1"/>
+                              </a:fillRef>
+                              <a:effectRef idx="0">
+                                <a:schemeClr val="accent1"/>
+                              </a:effectRef>
+                              <a:fontRef idx="minor">
+                                <a:schemeClr val="lt1"/>
+                              </a:fontRef>
+                            </wps:style>
+                            <wps:bodyPr rot="0" spcFirstLastPara="0" vertOverflow="overflow" horzOverflow="overflow" vert="horz" wrap="square" lIns="91440" tIns="45720" rIns="91440" bIns="45720" numCol="1" spcCol="0" rtlCol="0" fromWordArt="0" anchor="ctr" anchorCtr="0" forceAA="0" compatLnSpc="1">
+                              <a:prstTxWarp prst="textNoShape">
+                                <a:avLst/>
+                              </a:prstTxWarp>
+                              <a:noAutofit/>
+                            </wps:bodyPr>
+                          </wps:wsp>
+                          <wps:wsp>
+                            <wps:cNvPr id="10" name="Straight Arrow Connector 10"/>
+                            <wps:cNvCnPr/>
+                            <wps:spPr>
+                              <a:xfrm flipH="1" flipV="1">
+                                <a:off x="63796" y="2041451"/>
+                                <a:ext cx="4050325" cy="0"/>
+                              </a:xfrm>
+                              <a:prstGeom prst="straightConnector1">
+                                <a:avLst/>
+                              </a:prstGeom>
+                              <a:ln w="28575">
+                                <a:solidFill>
+                                  <a:srgbClr val="FF0000"/>
+                                </a:solidFill>
+                                <a:tailEnd type="triangle"/>
+                              </a:ln>
+                            </wps:spPr>
+                            <wps:style>
+                              <a:lnRef idx="1">
+                                <a:schemeClr val="accent1"/>
+                              </a:lnRef>
+                              <a:fillRef idx="0">
+                                <a:schemeClr val="accent1"/>
+                              </a:fillRef>
+                              <a:effectRef idx="0">
+                                <a:schemeClr val="accent1"/>
+                              </a:effectRef>
+                              <a:fontRef idx="minor">
+                                <a:schemeClr val="tx1"/>
+                              </a:fontRef>
+                            </wps:style>
+                            <wps:bodyPr/>
+                          </wps:wsp>
+                          <wps:wsp>
+                            <wps:cNvPr id="11" name="Straight Arrow Connector 11"/>
+                            <wps:cNvCnPr/>
+                            <wps:spPr>
+                              <a:xfrm flipH="1">
+                                <a:off x="2126512" y="0"/>
+                                <a:ext cx="0" cy="4061637"/>
+                              </a:xfrm>
+                              <a:prstGeom prst="straightConnector1">
+                                <a:avLst/>
+                              </a:prstGeom>
+                              <a:ln w="28575">
+                                <a:solidFill>
+                                  <a:srgbClr val="0070C0"/>
+                                </a:solidFill>
+                                <a:tailEnd type="triangle"/>
+                              </a:ln>
+                            </wps:spPr>
+                            <wps:style>
+                              <a:lnRef idx="1">
+                                <a:schemeClr val="accent1"/>
+                              </a:lnRef>
+                              <a:fillRef idx="0">
+                                <a:schemeClr val="accent1"/>
+                              </a:fillRef>
+                              <a:effectRef idx="0">
+                                <a:schemeClr val="accent1"/>
+                              </a:effectRef>
+                              <a:fontRef idx="minor">
+                                <a:schemeClr val="tx1"/>
+                              </a:fontRef>
+                            </wps:style>
+                            <wps:bodyPr/>
+                          </wps:wsp>
+                        </wpg:grpSp>
+                        <wps:wsp>
+                          <wps:cNvPr id="13" name="Straight Connector 13"/>
+                          <wps:cNvCnPr/>
+                          <wps:spPr>
+                            <a:xfrm flipH="1">
+                              <a:off x="3771900" y="1704975"/>
+                              <a:ext cx="342221" cy="0"/>
+                            </a:xfrm>
+                            <a:prstGeom prst="line">
+                              <a:avLst/>
+                            </a:prstGeom>
+                            <a:ln w="19050">
+                              <a:solidFill>
+                                <a:srgbClr val="FF0000"/>
+                              </a:solidFill>
+                            </a:ln>
+                          </wps:spPr>
+                          <wps:style>
+                            <a:lnRef idx="1">
+                              <a:schemeClr val="accent1"/>
+                            </a:lnRef>
+                            <a:fillRef idx="0">
+                              <a:schemeClr val="accent1"/>
+                            </a:fillRef>
+                            <a:effectRef idx="0">
+                              <a:schemeClr val="accent1"/>
+                            </a:effectRef>
+                            <a:fontRef idx="minor">
+                              <a:schemeClr val="tx1"/>
+                            </a:fontRef>
+                          </wps:style>
+                          <wps:bodyPr/>
+                        </wps:wsp>
+                        <wps:wsp>
+                          <wps:cNvPr id="14" name="Straight Connector 14"/>
+                          <wps:cNvCnPr/>
+                          <wps:spPr>
+                            <a:xfrm rot="5400000" flipH="1">
+                              <a:off x="3590925" y="1866900"/>
+                              <a:ext cx="342221" cy="0"/>
+                            </a:xfrm>
+                            <a:prstGeom prst="line">
+                              <a:avLst/>
+                            </a:prstGeom>
+                            <a:ln w="19050">
+                              <a:solidFill>
+                                <a:srgbClr val="FF0000"/>
+                              </a:solidFill>
+                            </a:ln>
+                          </wps:spPr>
+                          <wps:style>
+                            <a:lnRef idx="1">
+                              <a:schemeClr val="accent1"/>
+                            </a:lnRef>
+                            <a:fillRef idx="0">
+                              <a:schemeClr val="accent1"/>
+                            </a:fillRef>
+                            <a:effectRef idx="0">
+                              <a:schemeClr val="accent1"/>
+                            </a:effectRef>
+                            <a:fontRef idx="minor">
+                              <a:schemeClr val="tx1"/>
+                            </a:fontRef>
+                          </wps:style>
+                          <wps:bodyPr/>
+                        </wps:wsp>
+                      </wpg:grpSp>
+                      <wps:wsp>
+                        <wps:cNvPr id="16" name="Straight Connector 16"/>
+                        <wps:cNvCnPr/>
+                        <wps:spPr>
+                          <a:xfrm flipH="1">
+                            <a:off x="1781175" y="352425"/>
+                            <a:ext cx="341630" cy="0"/>
+                          </a:xfrm>
+                          <a:prstGeom prst="line">
                             <a:avLst/>
                           </a:prstGeom>
-                          <a:noFill/>
-                          <a:ln w="28575">
+                          <a:ln w="19050">
                             <a:solidFill>
-                              <a:schemeClr val="tx1"/>
+                              <a:srgbClr val="0070C0"/>
                             </a:solidFill>
-                          </a:ln>
-                        </wps:spPr>
-                        <wps:style>
-                          <a:lnRef idx="2">
-                            <a:schemeClr val="accent1">
-                              <a:shade val="50000"/>
-                            </a:schemeClr>
-                          </a:lnRef>
-                          <a:fillRef idx="1">
-                            <a:schemeClr val="accent1"/>
-                          </a:fillRef>
-                          <a:effectRef idx="0">
-                            <a:schemeClr val="accent1"/>
-                          </a:effectRef>
-                          <a:fontRef idx="minor">
-                            <a:schemeClr val="lt1"/>
-                          </a:fontRef>
-                        </wps:style>
-                        <wps:bodyPr rot="0" spcFirstLastPara="0" vertOverflow="overflow" horzOverflow="overflow" vert="horz" wrap="square" lIns="91440" tIns="45720" rIns="91440" bIns="45720" numCol="1" spcCol="0" rtlCol="0" fromWordArt="0" anchor="ctr" anchorCtr="0" forceAA="0" compatLnSpc="1">
-                          <a:prstTxWarp prst="textNoShape">
-                            <a:avLst/>
-                          </a:prstTxWarp>
-                          <a:noAutofit/>
-                        </wps:bodyPr>
-                      </wps:wsp>
-                      <wps:wsp>
-                        <wps:cNvPr id="10" name="Straight Arrow Connector 10"/>
-                        <wps:cNvCnPr/>
-                        <wps:spPr>
-                          <a:xfrm flipH="1" flipV="1">
-                            <a:off x="63796" y="2041451"/>
-                            <a:ext cx="4050325" cy="0"/>
-                          </a:xfrm>
-                          <a:prstGeom prst="straightConnector1">
-                            <a:avLst/>
-                          </a:prstGeom>
-                          <a:ln w="28575">
-                            <a:solidFill>
-                              <a:srgbClr val="FF0000"/>
-                            </a:solidFill>
-                            <a:tailEnd type="triangle"/>
                           </a:ln>
                         </wps:spPr>
                         <wps:style>
@@ -111,21 +268,20 @@
                         <wps:bodyPr/>
                       </wps:wsp>
                       <wps:wsp>
-                        <wps:cNvPr id="11" name="Straight Arrow Connector 11"/>
+                        <wps:cNvPr id="17" name="Straight Connector 17"/>
                         <wps:cNvCnPr/>
                         <wps:spPr>
-                          <a:xfrm flipH="1">
-                            <a:off x="2126512" y="0"/>
-                            <a:ext cx="0" cy="4061637"/>
+                          <a:xfrm rot="5400000" flipH="1">
+                            <a:off x="1609725" y="190500"/>
+                            <a:ext cx="342221" cy="0"/>
                           </a:xfrm>
-                          <a:prstGeom prst="straightConnector1">
+                          <a:prstGeom prst="line">
                             <a:avLst/>
                           </a:prstGeom>
-                          <a:ln w="28575">
+                          <a:ln w="19050">
                             <a:solidFill>
                               <a:srgbClr val="0070C0"/>
                             </a:solidFill>
-                            <a:tailEnd type="triangle"/>
                           </a:ln>
                         </wps:spPr>
                         <wps:style>
@@ -152,18 +308,34 @@
           </mc:Choice>
           <mc:Fallback>
             <w:pict>
-              <v:group w14:anchorId="20C3145D" id="Group 12" o:spid="_x0000_s1026" style="position:absolute;margin-left:186.7pt;margin-top:82.05pt;width:324pt;height:324pt;z-index:251675648" coordsize="41148,41148" o:gfxdata="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">
-                <v:rect id="Rectangle 9" o:spid="_x0000_s1027" style="position:absolute;width:41148;height:41148;visibility:visible;mso-wrap-style:square;v-text-anchor:middle" o:gfxdata="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" filled="f" strokecolor="black [3213]" strokeweight="2.25pt"/>
-                <v:shapetype id="_x0000_t32" coordsize="21600,21600" o:spt="32" o:oned="t" path="m,l21600,21600e" filled="f">
-                  <v:path arrowok="t" fillok="f" o:connecttype="none"/>
-                  <o:lock v:ext="edit" shapetype="t"/>
-                </v:shapetype>
-                <v:shape id="Straight Arrow Connector 10" o:spid="_x0000_s1028" type="#_x0000_t32" style="position:absolute;left:637;top:20414;width:40504;height:0;flip:x y;visibility:visible;mso-wrap-style:square" o:connectortype="straight" o:gfxdata="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" strokecolor="red" strokeweight="2.25pt">
-                  <v:stroke endarrow="block" joinstyle="miter"/>
-                </v:shape>
-                <v:shape id="Straight Arrow Connector 11" o:spid="_x0000_s1029" type="#_x0000_t32" style="position:absolute;left:21265;width:0;height:40616;flip:x;visibility:visible;mso-wrap-style:square" o:connectortype="straight" o:gfxdata="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" strokecolor="#0070c0" strokeweight="2.25pt">
-                  <v:stroke endarrow="block" joinstyle="miter"/>
-                </v:shape>
+              <v:group w14:anchorId="0752AA54" id="Group 18" o:spid="_x0000_s1026" style="position:absolute;margin-left:190.5pt;margin-top:103.5pt;width:324pt;height:324pt;z-index:251680768" coordsize="41148,41148" o:gfxdata="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">
+                <v:group id="Group 15" o:spid="_x0000_s1027" style="position:absolute;width:41148;height:41148" coordsize="41148,41148" o:gfxdata="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">
+                  <v:group id="Group 12" o:spid="_x0000_s1028" style="position:absolute;width:41148;height:41148" coordsize="41148,41148" o:gfxdata="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">
+                    <v:rect id="Rectangle 9" o:spid="_x0000_s1029" style="position:absolute;width:41148;height:41148;visibility:visible;mso-wrap-style:square;v-text-anchor:middle" o:gfxdata="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" filled="f" strokecolor="black [3213]" strokeweight="2.25pt"/>
+                    <v:shapetype id="_x0000_t32" coordsize="21600,21600" o:spt="32" o:oned="t" path="m,l21600,21600e" filled="f">
+                      <v:path arrowok="t" fillok="f" o:connecttype="none"/>
+                      <o:lock v:ext="edit" shapetype="t"/>
+                    </v:shapetype>
+                    <v:shape id="Straight Arrow Connector 10" o:spid="_x0000_s1030" type="#_x0000_t32" style="position:absolute;left:637;top:20414;width:40504;height:0;flip:x y;visibility:visible;mso-wrap-style:square" o:connectortype="straight" o:gfxdata="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" strokecolor="red" strokeweight="2.25pt">
+                      <v:stroke endarrow="block" joinstyle="miter"/>
+                    </v:shape>
+                    <v:shape id="Straight Arrow Connector 11" o:spid="_x0000_s1031" type="#_x0000_t32" style="position:absolute;left:21265;width:0;height:40616;flip:x;visibility:visible;mso-wrap-style:square" o:connectortype="straight" o:gfxdata="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" strokecolor="#0070c0" strokeweight="2.25pt">
+                      <v:stroke endarrow="block" joinstyle="miter"/>
+                    </v:shape>
+                  </v:group>
+                  <v:line id="Straight Connector 13" o:spid="_x0000_s1032" style="position:absolute;flip:x;visibility:visible;mso-wrap-style:square" from="37719,17049" to="41141,17049" o:connectortype="straight" o:gfxdata="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" strokecolor="red" strokeweight="1.5pt">
+                    <v:stroke joinstyle="miter"/>
+                  </v:line>
+                  <v:line id="Straight Connector 14" o:spid="_x0000_s1033" style="position:absolute;rotation:-90;flip:x;visibility:visible;mso-wrap-style:square" from="35908,18669" to="39331,18669" o:connectortype="straight" o:gfxdata="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" strokecolor="red" strokeweight="1.5pt">
+                    <v:stroke joinstyle="miter"/>
+                  </v:line>
+                </v:group>
+                <v:line id="Straight Connector 16" o:spid="_x0000_s1034" style="position:absolute;flip:x;visibility:visible;mso-wrap-style:square" from="17811,3524" to="21228,3524" o:connectortype="straight" o:gfxdata="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" strokecolor="#0070c0" strokeweight="1.5pt">
+                  <v:stroke joinstyle="miter"/>
+                </v:line>
+                <v:line id="Straight Connector 17" o:spid="_x0000_s1035" style="position:absolute;rotation:-90;flip:x;visibility:visible;mso-wrap-style:square" from="16096,1905" to="19519,1905" o:connectortype="straight" o:gfxdata="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" strokecolor="#0070c0" strokeweight="1.5pt">
+                  <v:stroke joinstyle="miter"/>
+                </v:line>
               </v:group>
             </w:pict>
           </mc:Fallback>
@@ -184,18 +356,18 @@
         <mc:AlternateContent>
           <mc:Choice Requires="wpg">
             <w:drawing>
-              <wp:anchor distT="0" distB="0" distL="114300" distR="114300" simplePos="0" relativeHeight="251669504" behindDoc="0" locked="0" layoutInCell="1" allowOverlap="1">
+              <wp:anchor distT="0" distB="0" distL="114300" distR="114300" simplePos="0" relativeHeight="251691008" behindDoc="0" locked="0" layoutInCell="1" allowOverlap="1">
                 <wp:simplePos x="0" y="0"/>
                 <wp:positionH relativeFrom="column">
-                  <wp:posOffset>1350335</wp:posOffset>
+                  <wp:posOffset>1352550</wp:posOffset>
                 </wp:positionH>
                 <wp:positionV relativeFrom="paragraph">
-                  <wp:posOffset>1222744</wp:posOffset>
+                  <wp:posOffset>1219200</wp:posOffset>
                 </wp:positionV>
                 <wp:extent cx="4221125" cy="3605219"/>
                 <wp:effectExtent l="0" t="0" r="46355" b="33655"/>
                 <wp:wrapNone/>
-                <wp:docPr id="8" name="Group 8"/>
+                <wp:docPr id="24" name="Group 24"/>
                 <wp:cNvGraphicFramePr/>
                 <a:graphic xmlns:a="http://schemas.openxmlformats.org/drawingml/2006/main">
                   <a:graphicData uri="http://schemas.microsoft.com/office/word/2010/wordprocessingGroup">
@@ -209,20 +381,343 @@
                           <a:chExt cx="4221125" cy="3605219"/>
                         </a:xfrm>
                       </wpg:grpSpPr>
+                      <wpg:grpSp>
+                        <wpg:cNvPr id="23" name="Group 23"/>
+                        <wpg:cNvGrpSpPr/>
+                        <wpg:grpSpPr>
+                          <a:xfrm>
+                            <a:off x="0" y="0"/>
+                            <a:ext cx="4221125" cy="3605219"/>
+                            <a:chOff x="0" y="0"/>
+                            <a:chExt cx="4221125" cy="3605219"/>
+                          </a:xfrm>
+                        </wpg:grpSpPr>
+                        <wpg:grpSp>
+                          <wpg:cNvPr id="8" name="Group 8"/>
+                          <wpg:cNvGrpSpPr/>
+                          <wpg:grpSpPr>
+                            <a:xfrm>
+                              <a:off x="0" y="0"/>
+                              <a:ext cx="4221125" cy="3605219"/>
+                              <a:chOff x="0" y="0"/>
+                              <a:chExt cx="4221125" cy="3605219"/>
+                            </a:xfrm>
+                          </wpg:grpSpPr>
+                          <wps:wsp>
+                            <wps:cNvPr id="1" name="Straight Connector 1"/>
+                            <wps:cNvCnPr/>
+                            <wps:spPr>
+                              <a:xfrm flipH="1">
+                                <a:off x="0" y="0"/>
+                                <a:ext cx="1265274" cy="2232380"/>
+                              </a:xfrm>
+                              <a:prstGeom prst="line">
+                                <a:avLst/>
+                              </a:prstGeom>
+                              <a:ln w="19050">
+                                <a:solidFill>
+                                  <a:schemeClr val="tx1"/>
+                                </a:solidFill>
+                              </a:ln>
+                            </wps:spPr>
+                            <wps:style>
+                              <a:lnRef idx="1">
+                                <a:schemeClr val="accent1"/>
+                              </a:lnRef>
+                              <a:fillRef idx="0">
+                                <a:schemeClr val="accent1"/>
+                              </a:fillRef>
+                              <a:effectRef idx="0">
+                                <a:schemeClr val="accent1"/>
+                              </a:effectRef>
+                              <a:fontRef idx="minor">
+                                <a:schemeClr val="tx1"/>
+                              </a:fontRef>
+                            </wps:style>
+                            <wps:bodyPr/>
+                          </wps:wsp>
+                          <wps:wsp>
+                            <wps:cNvPr id="2" name="Straight Connector 2"/>
+                            <wps:cNvCnPr/>
+                            <wps:spPr>
+                              <a:xfrm flipH="1" flipV="1">
+                                <a:off x="0" y="2232837"/>
+                                <a:ext cx="1637414" cy="1372382"/>
+                              </a:xfrm>
+                              <a:prstGeom prst="line">
+                                <a:avLst/>
+                              </a:prstGeom>
+                              <a:ln w="19050">
+                                <a:solidFill>
+                                  <a:schemeClr val="tx1"/>
+                                </a:solidFill>
+                              </a:ln>
+                            </wps:spPr>
+                            <wps:style>
+                              <a:lnRef idx="1">
+                                <a:schemeClr val="accent1"/>
+                              </a:lnRef>
+                              <a:fillRef idx="0">
+                                <a:schemeClr val="accent1"/>
+                              </a:fillRef>
+                              <a:effectRef idx="0">
+                                <a:schemeClr val="accent1"/>
+                              </a:effectRef>
+                              <a:fontRef idx="minor">
+                                <a:schemeClr val="tx1"/>
+                              </a:fontRef>
+                            </wps:style>
+                            <wps:bodyPr/>
+                          </wps:wsp>
+                          <wps:wsp>
+                            <wps:cNvPr id="3" name="Straight Connector 3"/>
+                            <wps:cNvCnPr/>
+                            <wps:spPr>
+                              <a:xfrm flipH="1">
+                                <a:off x="1637414" y="2052084"/>
+                                <a:ext cx="2583711" cy="1553033"/>
+                              </a:xfrm>
+                              <a:prstGeom prst="line">
+                                <a:avLst/>
+                              </a:prstGeom>
+                              <a:ln w="19050">
+                                <a:solidFill>
+                                  <a:schemeClr val="tx1"/>
+                                </a:solidFill>
+                              </a:ln>
+                            </wps:spPr>
+                            <wps:style>
+                              <a:lnRef idx="1">
+                                <a:schemeClr val="accent1"/>
+                              </a:lnRef>
+                              <a:fillRef idx="0">
+                                <a:schemeClr val="accent1"/>
+                              </a:fillRef>
+                              <a:effectRef idx="0">
+                                <a:schemeClr val="accent1"/>
+                              </a:effectRef>
+                              <a:fontRef idx="minor">
+                                <a:schemeClr val="tx1"/>
+                              </a:fontRef>
+                            </wps:style>
+                            <wps:bodyPr/>
+                          </wps:wsp>
+                          <wps:wsp>
+                            <wps:cNvPr id="4" name="Straight Connector 4"/>
+                            <wps:cNvCnPr/>
+                            <wps:spPr>
+                              <a:xfrm flipH="1" flipV="1">
+                                <a:off x="1265274" y="0"/>
+                                <a:ext cx="2402294" cy="350875"/>
+                              </a:xfrm>
+                              <a:prstGeom prst="line">
+                                <a:avLst/>
+                              </a:prstGeom>
+                              <a:ln w="19050">
+                                <a:solidFill>
+                                  <a:schemeClr val="tx1"/>
+                                </a:solidFill>
+                              </a:ln>
+                            </wps:spPr>
+                            <wps:style>
+                              <a:lnRef idx="1">
+                                <a:schemeClr val="accent1"/>
+                              </a:lnRef>
+                              <a:fillRef idx="0">
+                                <a:schemeClr val="accent1"/>
+                              </a:fillRef>
+                              <a:effectRef idx="0">
+                                <a:schemeClr val="accent1"/>
+                              </a:effectRef>
+                              <a:fontRef idx="minor">
+                                <a:schemeClr val="tx1"/>
+                              </a:fontRef>
+                            </wps:style>
+                            <wps:bodyPr/>
+                          </wps:wsp>
+                          <wps:wsp>
+                            <wps:cNvPr id="5" name="Straight Connector 5"/>
+                            <wps:cNvCnPr/>
+                            <wps:spPr>
+                              <a:xfrm>
+                                <a:off x="3668232" y="350875"/>
+                                <a:ext cx="552893" cy="1700795"/>
+                              </a:xfrm>
+                              <a:prstGeom prst="line">
+                                <a:avLst/>
+                              </a:prstGeom>
+                              <a:ln w="19050">
+                                <a:solidFill>
+                                  <a:schemeClr val="tx1"/>
+                                </a:solidFill>
+                              </a:ln>
+                            </wps:spPr>
+                            <wps:style>
+                              <a:lnRef idx="1">
+                                <a:schemeClr val="accent1"/>
+                              </a:lnRef>
+                              <a:fillRef idx="0">
+                                <a:schemeClr val="accent1"/>
+                              </a:fillRef>
+                              <a:effectRef idx="0">
+                                <a:schemeClr val="accent1"/>
+                              </a:effectRef>
+                              <a:fontRef idx="minor">
+                                <a:schemeClr val="tx1"/>
+                              </a:fontRef>
+                            </wps:style>
+                            <wps:bodyPr/>
+                          </wps:wsp>
+                          <wps:wsp>
+                            <wps:cNvPr id="6" name="Straight Arrow Connector 6"/>
+                            <wps:cNvCnPr/>
+                            <wps:spPr>
+                              <a:xfrm flipH="1">
+                                <a:off x="133350" y="1116319"/>
+                                <a:ext cx="3778626" cy="1074431"/>
+                              </a:xfrm>
+                              <a:prstGeom prst="straightConnector1">
+                                <a:avLst/>
+                              </a:prstGeom>
+                              <a:ln w="28575">
+                                <a:solidFill>
+                                  <a:srgbClr val="FF0000"/>
+                                </a:solidFill>
+                                <a:tailEnd type="triangle"/>
+                              </a:ln>
+                            </wps:spPr>
+                            <wps:style>
+                              <a:lnRef idx="1">
+                                <a:schemeClr val="accent1"/>
+                              </a:lnRef>
+                              <a:fillRef idx="0">
+                                <a:schemeClr val="accent1"/>
+                              </a:fillRef>
+                              <a:effectRef idx="0">
+                                <a:schemeClr val="accent1"/>
+                              </a:effectRef>
+                              <a:fontRef idx="minor">
+                                <a:schemeClr val="tx1"/>
+                              </a:fontRef>
+                            </wps:style>
+                            <wps:bodyPr/>
+                          </wps:wsp>
+                          <wps:wsp>
+                            <wps:cNvPr id="7" name="Straight Arrow Connector 7"/>
+                            <wps:cNvCnPr/>
+                            <wps:spPr>
+                              <a:xfrm flipH="1">
+                                <a:off x="2038350" y="202001"/>
+                                <a:ext cx="470503" cy="2988874"/>
+                              </a:xfrm>
+                              <a:prstGeom prst="straightConnector1">
+                                <a:avLst/>
+                              </a:prstGeom>
+                              <a:ln w="28575">
+                                <a:solidFill>
+                                  <a:srgbClr val="0070C0"/>
+                                </a:solidFill>
+                                <a:tailEnd type="triangle"/>
+                              </a:ln>
+                            </wps:spPr>
+                            <wps:style>
+                              <a:lnRef idx="1">
+                                <a:schemeClr val="accent1"/>
+                              </a:lnRef>
+                              <a:fillRef idx="0">
+                                <a:schemeClr val="accent1"/>
+                              </a:fillRef>
+                              <a:effectRef idx="0">
+                                <a:schemeClr val="accent1"/>
+                              </a:effectRef>
+                              <a:fontRef idx="minor">
+                                <a:schemeClr val="tx1"/>
+                              </a:fontRef>
+                            </wps:style>
+                            <wps:bodyPr/>
+                          </wps:wsp>
+                        </wpg:grpSp>
+                        <wps:wsp>
+                          <wps:cNvPr id="19" name="Straight Connector 19"/>
+                          <wps:cNvCnPr/>
+                          <wps:spPr>
+                            <a:xfrm rot="5400000" flipV="1">
+                              <a:off x="2238375" y="295275"/>
+                              <a:ext cx="57785" cy="356870"/>
+                            </a:xfrm>
+                            <a:prstGeom prst="line">
+                              <a:avLst/>
+                            </a:prstGeom>
+                            <a:ln w="19050">
+                              <a:solidFill>
+                                <a:srgbClr val="0070C0"/>
+                              </a:solidFill>
+                            </a:ln>
+                          </wps:spPr>
+                          <wps:style>
+                            <a:lnRef idx="1">
+                              <a:schemeClr val="accent1"/>
+                            </a:lnRef>
+                            <a:fillRef idx="0">
+                              <a:schemeClr val="accent1"/>
+                            </a:fillRef>
+                            <a:effectRef idx="0">
+                              <a:schemeClr val="accent1"/>
+                            </a:effectRef>
+                            <a:fontRef idx="minor">
+                              <a:schemeClr val="tx1"/>
+                            </a:fontRef>
+                          </wps:style>
+                          <wps:bodyPr/>
+                        </wps:wsp>
+                        <wps:wsp>
+                          <wps:cNvPr id="20" name="Straight Connector 20"/>
+                          <wps:cNvCnPr/>
+                          <wps:spPr>
+                            <a:xfrm rot="5400000" flipH="1" flipV="1">
+                              <a:off x="1962150" y="266700"/>
+                              <a:ext cx="309245" cy="48260"/>
+                            </a:xfrm>
+                            <a:prstGeom prst="line">
+                              <a:avLst/>
+                            </a:prstGeom>
+                            <a:ln w="19050">
+                              <a:solidFill>
+                                <a:srgbClr val="0070C0"/>
+                              </a:solidFill>
+                            </a:ln>
+                          </wps:spPr>
+                          <wps:style>
+                            <a:lnRef idx="1">
+                              <a:schemeClr val="accent1"/>
+                            </a:lnRef>
+                            <a:fillRef idx="0">
+                              <a:schemeClr val="accent1"/>
+                            </a:fillRef>
+                            <a:effectRef idx="0">
+                              <a:schemeClr val="accent1"/>
+                            </a:effectRef>
+                            <a:fontRef idx="minor">
+                              <a:schemeClr val="tx1"/>
+                            </a:fontRef>
+                          </wps:style>
+                          <wps:bodyPr/>
+                        </wps:wsp>
+                      </wpg:grpSp>
                       <wps:wsp>
-                        <wps:cNvPr id="1" name="Straight Connector 1"/>
+                        <wps:cNvPr id="21" name="Straight Connector 21"/>
                         <wps:cNvCnPr/>
                         <wps:spPr>
-                          <a:xfrm flipH="1">
-                            <a:off x="0" y="0"/>
-                            <a:ext cx="1265274" cy="2232380"/>
+                          <a:xfrm flipH="1" flipV="1">
+                            <a:off x="3514725" y="933450"/>
+                            <a:ext cx="55880" cy="266700"/>
                           </a:xfrm>
                           <a:prstGeom prst="line">
                             <a:avLst/>
                           </a:prstGeom>
                           <a:ln w="19050">
                             <a:solidFill>
-                              <a:schemeClr val="tx1"/>
+                              <a:srgbClr val="FF0000"/>
                             </a:solidFill>
                           </a:ln>
                         </wps:spPr>
@@ -243,187 +738,20 @@
                         <wps:bodyPr/>
                       </wps:wsp>
                       <wps:wsp>
-                        <wps:cNvPr id="2" name="Straight Connector 2"/>
+                        <wps:cNvPr id="22" name="Straight Connector 22"/>
                         <wps:cNvCnPr/>
                         <wps:spPr>
-                          <a:xfrm flipH="1" flipV="1">
-                            <a:off x="0" y="2232837"/>
-                            <a:ext cx="1637414" cy="1372382"/>
+                          <a:xfrm flipH="1">
+                            <a:off x="3505200" y="838200"/>
+                            <a:ext cx="323850" cy="85725"/>
                           </a:xfrm>
                           <a:prstGeom prst="line">
                             <a:avLst/>
                           </a:prstGeom>
                           <a:ln w="19050">
                             <a:solidFill>
-                              <a:schemeClr val="tx1"/>
-                            </a:solidFill>
-                          </a:ln>
-                        </wps:spPr>
-                        <wps:style>
-                          <a:lnRef idx="1">
-                            <a:schemeClr val="accent1"/>
-                          </a:lnRef>
-                          <a:fillRef idx="0">
-                            <a:schemeClr val="accent1"/>
-                          </a:fillRef>
-                          <a:effectRef idx="0">
-                            <a:schemeClr val="accent1"/>
-                          </a:effectRef>
-                          <a:fontRef idx="minor">
-                            <a:schemeClr val="tx1"/>
-                          </a:fontRef>
-                        </wps:style>
-                        <wps:bodyPr/>
-                      </wps:wsp>
-                      <wps:wsp>
-                        <wps:cNvPr id="3" name="Straight Connector 3"/>
-                        <wps:cNvCnPr/>
-                        <wps:spPr>
-                          <a:xfrm flipH="1">
-                            <a:off x="1637414" y="2052084"/>
-                            <a:ext cx="2583711" cy="1553033"/>
-                          </a:xfrm>
-                          <a:prstGeom prst="line">
-                            <a:avLst/>
-                          </a:prstGeom>
-                          <a:ln w="19050">
-                            <a:solidFill>
-                              <a:schemeClr val="tx1"/>
-                            </a:solidFill>
-                          </a:ln>
-                        </wps:spPr>
-                        <wps:style>
-                          <a:lnRef idx="1">
-                            <a:schemeClr val="accent1"/>
-                          </a:lnRef>
-                          <a:fillRef idx="0">
-                            <a:schemeClr val="accent1"/>
-                          </a:fillRef>
-                          <a:effectRef idx="0">
-                            <a:schemeClr val="accent1"/>
-                          </a:effectRef>
-                          <a:fontRef idx="minor">
-                            <a:schemeClr val="tx1"/>
-                          </a:fontRef>
-                        </wps:style>
-                        <wps:bodyPr/>
-                      </wps:wsp>
-                      <wps:wsp>
-                        <wps:cNvPr id="4" name="Straight Connector 4"/>
-                        <wps:cNvCnPr/>
-                        <wps:spPr>
-                          <a:xfrm flipH="1" flipV="1">
-                            <a:off x="1265274" y="0"/>
-                            <a:ext cx="2402294" cy="350875"/>
-                          </a:xfrm>
-                          <a:prstGeom prst="line">
-                            <a:avLst/>
-                          </a:prstGeom>
-                          <a:ln w="19050">
-                            <a:solidFill>
-                              <a:schemeClr val="tx1"/>
-                            </a:solidFill>
-                          </a:ln>
-                        </wps:spPr>
-                        <wps:style>
-                          <a:lnRef idx="1">
-                            <a:schemeClr val="accent1"/>
-                          </a:lnRef>
-                          <a:fillRef idx="0">
-                            <a:schemeClr val="accent1"/>
-                          </a:fillRef>
-                          <a:effectRef idx="0">
-                            <a:schemeClr val="accent1"/>
-                          </a:effectRef>
-                          <a:fontRef idx="minor">
-                            <a:schemeClr val="tx1"/>
-                          </a:fontRef>
-                        </wps:style>
-                        <wps:bodyPr/>
-                      </wps:wsp>
-                      <wps:wsp>
-                        <wps:cNvPr id="5" name="Straight Connector 5"/>
-                        <wps:cNvCnPr/>
-                        <wps:spPr>
-                          <a:xfrm>
-                            <a:off x="3668232" y="350875"/>
-                            <a:ext cx="552893" cy="1700795"/>
-                          </a:xfrm>
-                          <a:prstGeom prst="line">
-                            <a:avLst/>
-                          </a:prstGeom>
-                          <a:ln w="19050">
-                            <a:solidFill>
-                              <a:schemeClr val="tx1"/>
-                            </a:solidFill>
-                          </a:ln>
-                        </wps:spPr>
-                        <wps:style>
-                          <a:lnRef idx="1">
-                            <a:schemeClr val="accent1"/>
-                          </a:lnRef>
-                          <a:fillRef idx="0">
-                            <a:schemeClr val="accent1"/>
-                          </a:fillRef>
-                          <a:effectRef idx="0">
-                            <a:schemeClr val="accent1"/>
-                          </a:effectRef>
-                          <a:fontRef idx="minor">
-                            <a:schemeClr val="tx1"/>
-                          </a:fontRef>
-                        </wps:style>
-                        <wps:bodyPr/>
-                      </wps:wsp>
-                      <wps:wsp>
-                        <wps:cNvPr id="6" name="Straight Arrow Connector 6"/>
-                        <wps:cNvCnPr/>
-                        <wps:spPr>
-                          <a:xfrm flipH="1">
-                            <a:off x="372139" y="1116419"/>
-                            <a:ext cx="3540096" cy="1382232"/>
-                          </a:xfrm>
-                          <a:prstGeom prst="straightConnector1">
-                            <a:avLst/>
-                          </a:prstGeom>
-                          <a:ln w="28575">
-                            <a:solidFill>
                               <a:srgbClr val="FF0000"/>
                             </a:solidFill>
-                            <a:tailEnd type="triangle"/>
-                          </a:ln>
-                        </wps:spPr>
-                        <wps:style>
-                          <a:lnRef idx="1">
-                            <a:schemeClr val="accent1"/>
-                          </a:lnRef>
-                          <a:fillRef idx="0">
-                            <a:schemeClr val="accent1"/>
-                          </a:fillRef>
-                          <a:effectRef idx="0">
-                            <a:schemeClr val="accent1"/>
-                          </a:effectRef>
-                          <a:fontRef idx="minor">
-                            <a:schemeClr val="tx1"/>
-                          </a:fontRef>
-                        </wps:style>
-                        <wps:bodyPr/>
-                      </wps:wsp>
-                      <wps:wsp>
-                        <wps:cNvPr id="7" name="Straight Arrow Connector 7"/>
-                        <wps:cNvCnPr/>
-                        <wps:spPr>
-                          <a:xfrm flipH="1">
-                            <a:off x="1509823" y="202019"/>
-                            <a:ext cx="999195" cy="3211032"/>
-                          </a:xfrm>
-                          <a:prstGeom prst="straightConnector1">
-                            <a:avLst/>
-                          </a:prstGeom>
-                          <a:ln w="28575">
-                            <a:solidFill>
-                              <a:srgbClr val="0070C0"/>
-                            </a:solidFill>
-                            <a:tailEnd type="triangle"/>
                           </a:ln>
                         </wps:spPr>
                         <wps:style>
@@ -450,28 +778,44 @@
           </mc:Choice>
           <mc:Fallback>
             <w:pict>
-              <v:group w14:anchorId="6A3644F5" id="Group 8" o:spid="_x0000_s1026" style="position:absolute;margin-left:106.35pt;margin-top:96.3pt;width:332.35pt;height:283.9pt;z-index:251669504" coordsize="42211,36052" o:gfxdata="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">
-                <v:line id="Straight Connector 1" o:spid="_x0000_s1027" style="position:absolute;flip:x;visibility:visible;mso-wrap-style:square" from="0,0" to="12652,22323" o:connectortype="straight" o:gfxdata="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" strokecolor="black [3213]" strokeweight="1.5pt">
+              <v:group w14:anchorId="70905B6E" id="Group 24" o:spid="_x0000_s1026" style="position:absolute;margin-left:106.5pt;margin-top:96pt;width:332.35pt;height:283.9pt;z-index:251691008" coordsize="42211,36052" o:gfxdata="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">
+                <v:group id="Group 23" o:spid="_x0000_s1027" style="position:absolute;width:42211;height:36052" coordsize="42211,36052" o:gfxdata="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">
+                  <v:group id="Group 8" o:spid="_x0000_s1028" style="position:absolute;width:42211;height:36052" coordsize="42211,36052" o:gfxdata="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">
+                    <v:line id="Straight Connector 1" o:spid="_x0000_s1029" style="position:absolute;flip:x;visibility:visible;mso-wrap-style:square" from="0,0" to="12652,22323" o:connectortype="straight" o:gfxdata="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" strokecolor="black [3213]" strokeweight="1.5pt">
+                      <v:stroke joinstyle="miter"/>
+                    </v:line>
+                    <v:line id="Straight Connector 2" o:spid="_x0000_s1030" style="position:absolute;flip:x y;visibility:visible;mso-wrap-style:square" from="0,22328" to="16374,36052" o:connectortype="straight" o:gfxdata="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" strokecolor="black [3213]" strokeweight="1.5pt">
+                      <v:stroke joinstyle="miter"/>
+                    </v:line>
+                    <v:line id="Straight Connector 3" o:spid="_x0000_s1031" style="position:absolute;flip:x;visibility:visible;mso-wrap-style:square" from="16374,20520" to="42211,36051" o:connectortype="straight" o:gfxdata="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" strokecolor="black [3213]" strokeweight="1.5pt">
+                      <v:stroke joinstyle="miter"/>
+                    </v:line>
+                    <v:line id="Straight Connector 4" o:spid="_x0000_s1032" style="position:absolute;flip:x y;visibility:visible;mso-wrap-style:square" from="12652,0" to="36675,3508" o:connectortype="straight" o:gfxdata="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" strokecolor="black [3213]" strokeweight="1.5pt">
+                      <v:stroke joinstyle="miter"/>
+                    </v:line>
+                    <v:line id="Straight Connector 5" o:spid="_x0000_s1033" style="position:absolute;visibility:visible;mso-wrap-style:square" from="36682,3508" to="42211,20516" o:connectortype="straight" o:gfxdata="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" strokecolor="black [3213]" strokeweight="1.5pt">
+                      <v:stroke joinstyle="miter"/>
+                    </v:line>
+                    <v:shape id="Straight Arrow Connector 6" o:spid="_x0000_s1034" type="#_x0000_t32" style="position:absolute;left:1333;top:11163;width:37786;height:10744;flip:x;visibility:visible;mso-wrap-style:square" o:connectortype="straight" o:gfxdata="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" strokecolor="red" strokeweight="2.25pt">
+                      <v:stroke endarrow="block" joinstyle="miter"/>
+                    </v:shape>
+                    <v:shape id="Straight Arrow Connector 7" o:spid="_x0000_s1035" type="#_x0000_t32" style="position:absolute;left:20383;top:2020;width:4705;height:29888;flip:x;visibility:visible;mso-wrap-style:square" o:connectortype="straight" o:gfxdata="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" strokecolor="#0070c0" strokeweight="2.25pt">
+                      <v:stroke endarrow="block" joinstyle="miter"/>
+                    </v:shape>
+                  </v:group>
+                  <v:line id="Straight Connector 19" o:spid="_x0000_s1036" style="position:absolute;rotation:-90;flip:y;visibility:visible;mso-wrap-style:square" from="22384,2952" to="22962,6521" o:connectortype="straight" o:gfxdata="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" strokecolor="#0070c0" strokeweight="1.5pt">
+                    <v:stroke joinstyle="miter"/>
+                  </v:line>
+                  <v:line id="Straight Connector 20" o:spid="_x0000_s1037" style="position:absolute;rotation:90;flip:x y;visibility:visible;mso-wrap-style:square" from="19622,2666" to="22714,3149" o:connectortype="straight" o:gfxdata="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" strokecolor="#0070c0" strokeweight="1.5pt">
+                    <v:stroke joinstyle="miter"/>
+                  </v:line>
+                </v:group>
+                <v:line id="Straight Connector 21" o:spid="_x0000_s1038" style="position:absolute;flip:x y;visibility:visible;mso-wrap-style:square" from="35147,9334" to="35706,12001" o:connectortype="straight" o:gfxdata="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" strokecolor="red" strokeweight="1.5pt">
                   <v:stroke joinstyle="miter"/>
                 </v:line>
-                <v:line id="Straight Connector 2" o:spid="_x0000_s1028" style="position:absolute;flip:x y;visibility:visible;mso-wrap-style:square" from="0,22328" to="16374,36052" o:connectortype="straight" o:gfxdata="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" strokecolor="black [3213]" strokeweight="1.5pt">
+                <v:line id="Straight Connector 22" o:spid="_x0000_s1039" style="position:absolute;flip:x;visibility:visible;mso-wrap-style:square" from="35052,8382" to="38290,9239" o:connectortype="straight" o:gfxdata="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" strokecolor="red" strokeweight="1.5pt">
                   <v:stroke joinstyle="miter"/>
                 </v:line>
-                <v:line id="Straight Connector 3" o:spid="_x0000_s1029" style="position:absolute;flip:x;visibility:visible;mso-wrap-style:square" from="16374,20520" to="42211,36051" o:connectortype="straight" o:gfxdata="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" strokecolor="black [3213]" strokeweight="1.5pt">
-                  <v:stroke joinstyle="miter"/>
-                </v:line>
-                <v:line id="Straight Connector 4" o:spid="_x0000_s1030" style="position:absolute;flip:x y;visibility:visible;mso-wrap-style:square" from="12652,0" to="36675,3508" o:connectortype="straight" o:gfxdata="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" strokecolor="black [3213]" strokeweight="1.5pt">
-                  <v:stroke joinstyle="miter"/>
-                </v:line>
-                <v:line id="Straight Connector 5" o:spid="_x0000_s1031" style="position:absolute;visibility:visible;mso-wrap-style:square" from="36682,3508" to="42211,20516" o:connectortype="straight" o:gfxdata="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" strokecolor="black [3213]" strokeweight="1.5pt">
-                  <v:stroke joinstyle="miter"/>
-                </v:line>
-                <v:shape id="Straight Arrow Connector 6" o:spid="_x0000_s1032" type="#_x0000_t32" style="position:absolute;left:3721;top:11164;width:35401;height:13822;flip:x;visibility:visible;mso-wrap-style:square" o:connectortype="straight" o:gfxdata="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" strokecolor="red" strokeweight="2.25pt">
-                  <v:stroke endarrow="block" joinstyle="miter"/>
-                </v:shape>
-                <v:shape id="Straight Arrow Connector 7" o:spid="_x0000_s1033" type="#_x0000_t32" style="position:absolute;left:15098;top:2020;width:9992;height:32110;flip:x;visibility:visible;mso-wrap-style:square" o:connectortype="straight" o:gfxdata="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" strokecolor="#0070c0" strokeweight="2.25pt">
-                  <v:stroke endarrow="block" joinstyle="miter"/>
-                </v:shape>
               </v:group>
             </w:pict>
           </mc:Fallback>

</xml_diff>